<commit_message>
Merged report and test plan; finished report.
</commit_message>
<xml_diff>
--- a/Report.docx
+++ b/Report.docx
@@ -277,9 +277,9 @@
         <w:tblLook w:val="04A0" w:firstRow="1" w:lastRow="0" w:firstColumn="1" w:lastColumn="0" w:noHBand="0" w:noVBand="1"/>
       </w:tblPr>
       <w:tblGrid>
-        <w:gridCol w:w="3383"/>
-        <w:gridCol w:w="3353"/>
-        <w:gridCol w:w="3360"/>
+        <w:gridCol w:w="3382"/>
+        <w:gridCol w:w="3352"/>
+        <w:gridCol w:w="3362"/>
       </w:tblGrid>
       <w:tr>
         <w:tc>
@@ -409,7 +409,19 @@
               <w:rPr>
                 <w:sz w:val="24"/>
               </w:rPr>
-              <w:t>Game grid and values of cells will be stored in this variable.</w:t>
+              <w:t xml:space="preserve">Game grid </w:t>
+            </w:r>
+            <w:r>
+              <w:rPr>
+                <w:sz w:val="24"/>
+              </w:rPr>
+              <w:t xml:space="preserve">list </w:t>
+            </w:r>
+            <w:r>
+              <w:rPr>
+                <w:sz w:val="24"/>
+              </w:rPr>
+              <w:t>and values of cells will be stored in this variable.</w:t>
             </w:r>
           </w:p>
         </w:tc>
@@ -541,6 +553,15 @@
                 <w:sz w:val="24"/>
               </w:rPr>
             </w:pPr>
+            <w:proofErr w:type="spellStart"/>
+            <w:r>
+              <w:rPr>
+                <w:rFonts w:eastAsiaTheme="minorEastAsia"/>
+                <w:sz w:val="24"/>
+              </w:rPr>
+              <w:t>turn_index</w:t>
+            </w:r>
+            <w:proofErr w:type="spellEnd"/>
           </w:p>
         </w:tc>
         <w:tc>
@@ -555,6 +576,14 @@
                 <w:sz w:val="24"/>
               </w:rPr>
             </w:pPr>
+            <w:proofErr w:type="spellStart"/>
+            <w:r>
+              <w:rPr>
+                <w:sz w:val="24"/>
+              </w:rPr>
+              <w:t>int</w:t>
+            </w:r>
+            <w:proofErr w:type="spellEnd"/>
           </w:p>
         </w:tc>
         <w:tc>
@@ -569,6 +598,14 @@
                 <w:sz w:val="24"/>
               </w:rPr>
             </w:pPr>
+            <w:r>
+              <w:rPr>
+                <w:sz w:val="24"/>
+              </w:rPr>
+              <w:t>Variable which will store which user’s turn it is. This will also be used to choose the appropriate symbol to be placed on the grid, when a player enters a coordinate.</w:t>
+            </w:r>
+            <w:bookmarkStart w:id="0" w:name="_GoBack"/>
+            <w:bookmarkEnd w:id="0"/>
           </w:p>
         </w:tc>
       </w:tr>
@@ -763,304 +800,42 @@
         <w:rPr>
           <w:sz w:val="24"/>
         </w:rPr>
-        <w:t xml:space="preserve">Initially, I considered a command-line interface design. After a brief moment of thought, I realised that this would not be very user-friendly, as the user would have to enter coordinates where they would like to place their </w:t>
-      </w:r>
-      <w:r>
-        <w:rPr>
-          <w:sz w:val="24"/>
-        </w:rPr>
-        <w:t>symbol, in one form or another (they could also enter a cell index, however this would still involve a coordinate system).</w:t>
-      </w:r>
-    </w:p>
-    <w:p>
-      <w:pPr>
-        <w:pStyle w:val="ListParagraph"/>
-        <w:spacing w:after="0" w:line="240" w:lineRule="auto"/>
-        <w:ind w:left="360"/>
-        <w:rPr>
-          <w:sz w:val="24"/>
-        </w:rPr>
-      </w:pPr>
-    </w:p>
-    <w:p>
-      <w:pPr>
-        <w:pStyle w:val="ListParagraph"/>
-        <w:spacing w:after="0" w:line="240" w:lineRule="auto"/>
-        <w:ind w:left="360"/>
-        <w:rPr>
-          <w:sz w:val="24"/>
-        </w:rPr>
-      </w:pPr>
-      <w:r>
-        <w:rPr>
-          <w:sz w:val="24"/>
-        </w:rPr>
-        <w:t>Subsequently, I realised that a GUI would be a much better design choice.</w:t>
-      </w:r>
-      <w:r>
-        <w:rPr>
-          <w:sz w:val="24"/>
-        </w:rPr>
-        <w:t xml:space="preserve"> </w:t>
-      </w:r>
-      <w:r>
-        <w:rPr>
-          <w:sz w:val="24"/>
-        </w:rPr>
-        <w:t>I briefly researched which would be the most suitable GUI framework to use.</w:t>
-      </w:r>
-    </w:p>
-    <w:p>
-      <w:pPr>
-        <w:pStyle w:val="ListParagraph"/>
-        <w:spacing w:after="0" w:line="240" w:lineRule="auto"/>
-        <w:ind w:left="360"/>
-        <w:rPr>
-          <w:sz w:val="24"/>
-        </w:rPr>
-      </w:pPr>
-    </w:p>
-    <w:p>
-      <w:pPr>
-        <w:rPr>
-          <w:sz w:val="24"/>
-        </w:rPr>
-      </w:pPr>
-      <w:r>
-        <w:rPr>
-          <w:sz w:val="24"/>
-        </w:rPr>
-        <w:br w:type="page"/>
-      </w:r>
-    </w:p>
-    <w:p>
-      <w:pPr>
-        <w:pStyle w:val="ListParagraph"/>
-        <w:spacing w:after="0" w:line="240" w:lineRule="auto"/>
-        <w:ind w:left="360"/>
-        <w:rPr>
-          <w:sz w:val="24"/>
-        </w:rPr>
-      </w:pPr>
-      <w:r>
-        <w:rPr>
-          <w:sz w:val="24"/>
-        </w:rPr>
-        <w:lastRenderedPageBreak/>
-        <w:t>I considered the following frameworks:</w:t>
-      </w:r>
-    </w:p>
-    <w:p>
-      <w:pPr>
-        <w:pStyle w:val="ListParagraph"/>
-        <w:numPr>
-          <w:ilvl w:val="0"/>
-          <w:numId w:val="1"/>
-        </w:numPr>
-        <w:spacing w:after="0" w:line="240" w:lineRule="auto"/>
-        <w:rPr>
-          <w:sz w:val="24"/>
-        </w:rPr>
-      </w:pPr>
-      <w:proofErr w:type="spellStart"/>
-      <w:r>
-        <w:rPr>
-          <w:sz w:val="24"/>
-        </w:rPr>
-        <w:t>PyQt</w:t>
-      </w:r>
-      <w:proofErr w:type="spellEnd"/>
-    </w:p>
-    <w:p>
-      <w:pPr>
-        <w:pStyle w:val="ListParagraph"/>
-        <w:numPr>
-          <w:ilvl w:val="0"/>
-          <w:numId w:val="1"/>
-        </w:numPr>
-        <w:spacing w:after="0" w:line="240" w:lineRule="auto"/>
-        <w:rPr>
-          <w:sz w:val="24"/>
-        </w:rPr>
-      </w:pPr>
-      <w:proofErr w:type="spellStart"/>
-      <w:r>
-        <w:rPr>
-          <w:sz w:val="24"/>
-        </w:rPr>
-        <w:t>PySide</w:t>
-      </w:r>
-      <w:proofErr w:type="spellEnd"/>
-    </w:p>
-    <w:p>
-      <w:pPr>
-        <w:pStyle w:val="ListParagraph"/>
-        <w:numPr>
-          <w:ilvl w:val="0"/>
-          <w:numId w:val="1"/>
-        </w:numPr>
-        <w:spacing w:after="0" w:line="240" w:lineRule="auto"/>
-        <w:rPr>
-          <w:sz w:val="24"/>
-        </w:rPr>
-      </w:pPr>
-      <w:proofErr w:type="spellStart"/>
-      <w:r>
-        <w:rPr>
-          <w:sz w:val="24"/>
-        </w:rPr>
-        <w:t>PyGTK</w:t>
-      </w:r>
-      <w:proofErr w:type="spellEnd"/>
-    </w:p>
-    <w:p>
-      <w:pPr>
-        <w:spacing w:after="0" w:line="240" w:lineRule="auto"/>
-        <w:ind w:left="426"/>
-        <w:rPr>
-          <w:sz w:val="24"/>
-        </w:rPr>
-      </w:pPr>
-    </w:p>
-    <w:p>
-      <w:pPr>
-        <w:spacing w:after="0" w:line="240" w:lineRule="auto"/>
-        <w:ind w:left="426"/>
-        <w:rPr>
-          <w:sz w:val="24"/>
-        </w:rPr>
-      </w:pPr>
-      <w:proofErr w:type="spellStart"/>
-      <w:r>
-        <w:rPr>
-          <w:sz w:val="24"/>
-        </w:rPr>
-        <w:t>PyQt</w:t>
-      </w:r>
-      <w:proofErr w:type="spellEnd"/>
-      <w:r>
-        <w:rPr>
-          <w:sz w:val="24"/>
-        </w:rPr>
-        <w:t xml:space="preserve"> was my initial choice. I quickly realised, however, that my choice was quite expensive. </w:t>
-      </w:r>
-      <w:proofErr w:type="spellStart"/>
-      <w:r>
-        <w:rPr>
-          <w:sz w:val="24"/>
-        </w:rPr>
-        <w:t>PySide</w:t>
-      </w:r>
-      <w:proofErr w:type="spellEnd"/>
-      <w:r>
-        <w:rPr>
-          <w:sz w:val="24"/>
-        </w:rPr>
-        <w:t xml:space="preserve"> is quite similar to </w:t>
-      </w:r>
-      <w:proofErr w:type="spellStart"/>
-      <w:r>
-        <w:rPr>
-          <w:sz w:val="24"/>
-        </w:rPr>
-        <w:t>PyQt</w:t>
-      </w:r>
-      <w:proofErr w:type="spellEnd"/>
-      <w:r>
-        <w:rPr>
-          <w:sz w:val="24"/>
-        </w:rPr>
-        <w:t xml:space="preserve"> (but free), meaning that it was my next choice. Unfortunately, </w:t>
-      </w:r>
-      <w:proofErr w:type="spellStart"/>
-      <w:r>
-        <w:rPr>
-          <w:sz w:val="24"/>
-        </w:rPr>
-        <w:t>PySide</w:t>
-      </w:r>
-      <w:proofErr w:type="spellEnd"/>
-      <w:r>
-        <w:rPr>
-          <w:sz w:val="24"/>
-        </w:rPr>
-        <w:t xml:space="preserve"> only works up to Python 3.4, which did not satisfy my requirements.</w:t>
-      </w:r>
-    </w:p>
-    <w:p>
-      <w:pPr>
-        <w:spacing w:after="0" w:line="240" w:lineRule="auto"/>
-        <w:ind w:left="426"/>
-        <w:rPr>
-          <w:sz w:val="24"/>
-        </w:rPr>
-      </w:pPr>
-    </w:p>
-    <w:p>
-      <w:pPr>
-        <w:spacing w:after="0" w:line="240" w:lineRule="auto"/>
-        <w:ind w:left="426"/>
-        <w:rPr>
-          <w:sz w:val="24"/>
-        </w:rPr>
-      </w:pPr>
-      <w:r>
-        <w:rPr>
-          <w:sz w:val="24"/>
-        </w:rPr>
-        <w:t xml:space="preserve">I ended up settling for </w:t>
-      </w:r>
-      <w:proofErr w:type="spellStart"/>
-      <w:r>
-        <w:rPr>
-          <w:sz w:val="24"/>
-        </w:rPr>
-        <w:t>PyGTK</w:t>
-      </w:r>
-      <w:proofErr w:type="spellEnd"/>
-      <w:r>
-        <w:rPr>
-          <w:sz w:val="24"/>
-        </w:rPr>
-        <w:t>, as this is quite a powerful framework, yet free, and works on my platform (Python 3.6.3).</w:t>
-      </w:r>
-    </w:p>
-    <w:p>
-      <w:pPr>
-        <w:spacing w:after="0" w:line="240" w:lineRule="auto"/>
-        <w:ind w:left="426"/>
-        <w:rPr>
-          <w:sz w:val="24"/>
-        </w:rPr>
-      </w:pPr>
-    </w:p>
-    <w:p>
-      <w:pPr>
-        <w:spacing w:after="0" w:line="240" w:lineRule="auto"/>
-        <w:ind w:left="426"/>
-        <w:rPr>
-          <w:sz w:val="24"/>
-        </w:rPr>
-      </w:pPr>
-      <w:r>
-        <w:rPr>
-          <w:sz w:val="24"/>
-        </w:rPr>
-        <w:t>My GUI will be quite a simple interface, similar</w:t>
-      </w:r>
-      <w:r>
-        <w:rPr>
-          <w:sz w:val="24"/>
-        </w:rPr>
-        <w:t xml:space="preserve"> to the Google Tic Tac Toe game, although </w:t>
-      </w:r>
-      <w:bookmarkStart w:id="0" w:name="_GoBack"/>
-      <w:bookmarkEnd w:id="0"/>
-    </w:p>
-    <w:p>
-      <w:pPr>
-        <w:spacing w:after="0" w:line="240" w:lineRule="auto"/>
-        <w:ind w:left="426"/>
+        <w:t xml:space="preserve">My interface will be a simple CLI, which will print the grid at every turn, on the console. Users will be allowed to enter coordinates where they would </w:t>
+      </w:r>
+      <w:r>
+        <w:rPr>
+          <w:sz w:val="24"/>
+        </w:rPr>
+        <w:t>like to place their symbol. They can either enter an absolute (1-dimensional) coordinate, or a 2-dimensional coordinate.</w:t>
+      </w:r>
+    </w:p>
+    <w:p>
+      <w:pPr>
+        <w:spacing w:after="0" w:line="240" w:lineRule="auto"/>
+        <w:rPr>
+          <w:sz w:val="24"/>
+        </w:rPr>
+      </w:pPr>
+    </w:p>
+    <w:p>
+      <w:pPr>
+        <w:spacing w:after="0" w:line="240" w:lineRule="auto"/>
+        <w:rPr>
+          <w:sz w:val="24"/>
+          <w:u w:val="single"/>
+        </w:rPr>
+      </w:pPr>
+      <w:r>
+        <w:rPr>
+          <w:sz w:val="24"/>
+          <w:u w:val="single"/>
+        </w:rPr>
+        <w:t>Algorithm:</w:t>
+      </w:r>
+    </w:p>
+    <w:p>
+      <w:pPr>
+        <w:spacing w:after="0" w:line="240" w:lineRule="auto"/>
         <w:rPr>
           <w:sz w:val="24"/>
         </w:rPr>
@@ -1071,9 +846,9 @@
           <w:lang w:eastAsia="en-GB"/>
         </w:rPr>
         <w:drawing>
-          <wp:inline distT="0" distB="0" distL="0" distR="0" wp14:anchorId="69E3CB7F" wp14:editId="48D28573">
-            <wp:extent cx="4457700" cy="3781425"/>
-            <wp:effectExtent l="0" t="0" r="0" b="9525"/>
+          <wp:inline distT="0" distB="0" distL="0" distR="0" wp14:anchorId="043BFADB" wp14:editId="700D77E0">
+            <wp:extent cx="4638675" cy="4838700"/>
+            <wp:effectExtent l="0" t="0" r="9525" b="0"/>
             <wp:docPr id="1" name="Picture 1"/>
             <wp:cNvGraphicFramePr>
               <a:graphicFrameLocks xmlns:a="http://schemas.openxmlformats.org/drawingml/2006/main" noChangeAspect="1"/>
@@ -1094,7 +869,7 @@
                   <pic:spPr>
                     <a:xfrm>
                       <a:off x="0" y="0"/>
-                      <a:ext cx="4457700" cy="3781425"/>
+                      <a:ext cx="4638675" cy="4838700"/>
                     </a:xfrm>
                     <a:prstGeom prst="rect">
                       <a:avLst/>
@@ -1110,16 +885,719 @@
     <w:p>
       <w:pPr>
         <w:spacing w:after="0" w:line="240" w:lineRule="auto"/>
-        <w:ind w:left="426"/>
-        <w:rPr>
-          <w:sz w:val="24"/>
-        </w:rPr>
-      </w:pPr>
-    </w:p>
-    <w:p>
-      <w:pPr>
-        <w:spacing w:after="0" w:line="240" w:lineRule="auto"/>
-        <w:ind w:left="426"/>
+        <w:rPr>
+          <w:sz w:val="24"/>
+        </w:rPr>
+      </w:pPr>
+    </w:p>
+    <w:p>
+      <w:pPr>
+        <w:spacing w:after="0" w:line="240" w:lineRule="auto"/>
+        <w:rPr>
+          <w:sz w:val="24"/>
+          <w:u w:val="single"/>
+        </w:rPr>
+      </w:pPr>
+      <w:r>
+        <w:rPr>
+          <w:sz w:val="24"/>
+          <w:u w:val="single"/>
+        </w:rPr>
+        <w:t>Test Plan:</w:t>
+      </w:r>
+    </w:p>
+    <w:tbl>
+      <w:tblPr>
+        <w:tblStyle w:val="TableGrid"/>
+        <w:tblW w:w="0" w:type="auto"/>
+        <w:tblLook w:val="04A0" w:firstRow="1" w:lastRow="0" w:firstColumn="1" w:lastColumn="0" w:noHBand="0" w:noVBand="1"/>
+      </w:tblPr>
+      <w:tblGrid>
+        <w:gridCol w:w="1413"/>
+        <w:gridCol w:w="3371"/>
+        <w:gridCol w:w="2614"/>
+        <w:gridCol w:w="2614"/>
+      </w:tblGrid>
+      <w:tr>
+        <w:tc>
+          <w:tcPr>
+            <w:tcW w:w="1413" w:type="dxa"/>
+          </w:tcPr>
+          <w:p>
+            <w:pPr>
+              <w:rPr>
+                <w:sz w:val="24"/>
+              </w:rPr>
+            </w:pPr>
+            <w:r>
+              <w:rPr>
+                <w:sz w:val="24"/>
+              </w:rPr>
+              <w:t xml:space="preserve">Test </w:t>
+            </w:r>
+            <w:proofErr w:type="spellStart"/>
+            <w:r>
+              <w:rPr>
+                <w:sz w:val="24"/>
+              </w:rPr>
+              <w:t>Num</w:t>
+            </w:r>
+            <w:proofErr w:type="spellEnd"/>
+          </w:p>
+        </w:tc>
+        <w:tc>
+          <w:tcPr>
+            <w:tcW w:w="3371" w:type="dxa"/>
+          </w:tcPr>
+          <w:p>
+            <w:pPr>
+              <w:rPr>
+                <w:sz w:val="24"/>
+              </w:rPr>
+            </w:pPr>
+            <w:r>
+              <w:rPr>
+                <w:sz w:val="24"/>
+              </w:rPr>
+              <w:t>Description of Test</w:t>
+            </w:r>
+          </w:p>
+        </w:tc>
+        <w:tc>
+          <w:tcPr>
+            <w:tcW w:w="2614" w:type="dxa"/>
+          </w:tcPr>
+          <w:p>
+            <w:pPr>
+              <w:rPr>
+                <w:sz w:val="24"/>
+              </w:rPr>
+            </w:pPr>
+            <w:r>
+              <w:rPr>
+                <w:sz w:val="24"/>
+              </w:rPr>
+              <w:t>Test Data</w:t>
+            </w:r>
+          </w:p>
+        </w:tc>
+        <w:tc>
+          <w:tcPr>
+            <w:tcW w:w="2614" w:type="dxa"/>
+          </w:tcPr>
+          <w:p>
+            <w:pPr>
+              <w:rPr>
+                <w:sz w:val="24"/>
+              </w:rPr>
+            </w:pPr>
+            <w:r>
+              <w:rPr>
+                <w:sz w:val="24"/>
+              </w:rPr>
+              <w:t>Expected Outcome</w:t>
+            </w:r>
+          </w:p>
+        </w:tc>
+      </w:tr>
+      <w:tr>
+        <w:tc>
+          <w:tcPr>
+            <w:tcW w:w="1413" w:type="dxa"/>
+          </w:tcPr>
+          <w:p>
+            <w:pPr>
+              <w:rPr>
+                <w:sz w:val="24"/>
+              </w:rPr>
+            </w:pPr>
+            <w:r>
+              <w:rPr>
+                <w:sz w:val="24"/>
+              </w:rPr>
+              <w:t>1</w:t>
+            </w:r>
+          </w:p>
+        </w:tc>
+        <w:tc>
+          <w:tcPr>
+            <w:tcW w:w="3371" w:type="dxa"/>
+          </w:tcPr>
+          <w:p>
+            <w:pPr>
+              <w:rPr>
+                <w:sz w:val="24"/>
+              </w:rPr>
+            </w:pPr>
+            <w:r>
+              <w:rPr>
+                <w:sz w:val="24"/>
+              </w:rPr>
+              <w:t>Check whether (x, y) coordinates are accepted, and accurately interpreted.</w:t>
+            </w:r>
+          </w:p>
+        </w:tc>
+        <w:tc>
+          <w:tcPr>
+            <w:tcW w:w="2614" w:type="dxa"/>
+          </w:tcPr>
+          <w:p>
+            <w:pPr>
+              <w:rPr>
+                <w:sz w:val="24"/>
+              </w:rPr>
+            </w:pPr>
+            <w:r>
+              <w:rPr>
+                <w:sz w:val="24"/>
+              </w:rPr>
+              <w:t>1, 2</w:t>
+            </w:r>
+            <w:r>
+              <w:rPr>
+                <w:sz w:val="24"/>
+              </w:rPr>
+              <w:br/>
+              <w:t>(1, 2)</w:t>
+            </w:r>
+          </w:p>
+          <w:p>
+            <w:pPr>
+              <w:rPr>
+                <w:sz w:val="24"/>
+              </w:rPr>
+            </w:pPr>
+            <w:r>
+              <w:rPr>
+                <w:sz w:val="24"/>
+              </w:rPr>
+              <w:t>1 2</w:t>
+            </w:r>
+          </w:p>
+        </w:tc>
+        <w:tc>
+          <w:tcPr>
+            <w:tcW w:w="2614" w:type="dxa"/>
+          </w:tcPr>
+          <w:p>
+            <w:pPr>
+              <w:rPr>
+                <w:sz w:val="24"/>
+              </w:rPr>
+            </w:pPr>
+            <w:r>
+              <w:rPr>
+                <w:sz w:val="24"/>
+              </w:rPr>
+              <w:t>All three forms should be accepted, and a cross should accurately be placed in the middle-left square.</w:t>
+            </w:r>
+          </w:p>
+        </w:tc>
+      </w:tr>
+      <w:tr>
+        <w:tc>
+          <w:tcPr>
+            <w:tcW w:w="1413" w:type="dxa"/>
+          </w:tcPr>
+          <w:p>
+            <w:pPr>
+              <w:rPr>
+                <w:sz w:val="24"/>
+              </w:rPr>
+            </w:pPr>
+            <w:r>
+              <w:rPr>
+                <w:sz w:val="24"/>
+              </w:rPr>
+              <w:t>2</w:t>
+            </w:r>
+          </w:p>
+        </w:tc>
+        <w:tc>
+          <w:tcPr>
+            <w:tcW w:w="3371" w:type="dxa"/>
+          </w:tcPr>
+          <w:p>
+            <w:pPr>
+              <w:rPr>
+                <w:sz w:val="24"/>
+              </w:rPr>
+            </w:pPr>
+            <w:r>
+              <w:rPr>
+                <w:sz w:val="24"/>
+              </w:rPr>
+              <w:t>Check whether linear coordinates are accepted, and accurately interpreted.</w:t>
+            </w:r>
+          </w:p>
+        </w:tc>
+        <w:tc>
+          <w:tcPr>
+            <w:tcW w:w="2614" w:type="dxa"/>
+          </w:tcPr>
+          <w:p>
+            <w:pPr>
+              <w:rPr>
+                <w:sz w:val="24"/>
+              </w:rPr>
+            </w:pPr>
+            <w:r>
+              <w:rPr>
+                <w:sz w:val="24"/>
+              </w:rPr>
+              <w:t>9</w:t>
+            </w:r>
+          </w:p>
+        </w:tc>
+        <w:tc>
+          <w:tcPr>
+            <w:tcW w:w="2614" w:type="dxa"/>
+          </w:tcPr>
+          <w:p>
+            <w:pPr>
+              <w:rPr>
+                <w:sz w:val="24"/>
+              </w:rPr>
+            </w:pPr>
+            <w:r>
+              <w:rPr>
+                <w:sz w:val="24"/>
+              </w:rPr>
+              <w:t>9 should be interpreted as square (3, 3) – bottom-right corner.</w:t>
+            </w:r>
+          </w:p>
+        </w:tc>
+      </w:tr>
+      <w:tr>
+        <w:tc>
+          <w:tcPr>
+            <w:tcW w:w="1413" w:type="dxa"/>
+          </w:tcPr>
+          <w:p>
+            <w:pPr>
+              <w:rPr>
+                <w:sz w:val="24"/>
+              </w:rPr>
+            </w:pPr>
+            <w:r>
+              <w:rPr>
+                <w:sz w:val="24"/>
+              </w:rPr>
+              <w:t>3</w:t>
+            </w:r>
+          </w:p>
+        </w:tc>
+        <w:tc>
+          <w:tcPr>
+            <w:tcW w:w="3371" w:type="dxa"/>
+          </w:tcPr>
+          <w:p>
+            <w:pPr>
+              <w:rPr>
+                <w:sz w:val="24"/>
+              </w:rPr>
+            </w:pPr>
+            <w:r>
+              <w:rPr>
+                <w:sz w:val="24"/>
+              </w:rPr>
+              <w:t>Check whether the game is won accurately by a player who places 3 symbols diagonally</w:t>
+            </w:r>
+          </w:p>
+        </w:tc>
+        <w:tc>
+          <w:tcPr>
+            <w:tcW w:w="2614" w:type="dxa"/>
+          </w:tcPr>
+          <w:p>
+            <w:pPr>
+              <w:rPr>
+                <w:sz w:val="24"/>
+              </w:rPr>
+            </w:pPr>
+            <w:r>
+              <w:rPr>
+                <w:sz w:val="24"/>
+              </w:rPr>
+              <w:t>1</w:t>
+            </w:r>
+          </w:p>
+          <w:p>
+            <w:pPr>
+              <w:rPr>
+                <w:sz w:val="24"/>
+              </w:rPr>
+            </w:pPr>
+            <w:r>
+              <w:rPr>
+                <w:sz w:val="24"/>
+              </w:rPr>
+              <w:t>2</w:t>
+            </w:r>
+          </w:p>
+          <w:p>
+            <w:pPr>
+              <w:rPr>
+                <w:sz w:val="24"/>
+              </w:rPr>
+            </w:pPr>
+            <w:r>
+              <w:rPr>
+                <w:sz w:val="24"/>
+              </w:rPr>
+              <w:t>5</w:t>
+            </w:r>
+          </w:p>
+          <w:p>
+            <w:pPr>
+              <w:rPr>
+                <w:sz w:val="24"/>
+              </w:rPr>
+            </w:pPr>
+            <w:r>
+              <w:rPr>
+                <w:sz w:val="24"/>
+              </w:rPr>
+              <w:t>6</w:t>
+            </w:r>
+          </w:p>
+          <w:p>
+            <w:pPr>
+              <w:rPr>
+                <w:sz w:val="24"/>
+              </w:rPr>
+            </w:pPr>
+            <w:r>
+              <w:rPr>
+                <w:sz w:val="24"/>
+              </w:rPr>
+              <w:t>9</w:t>
+            </w:r>
+          </w:p>
+        </w:tc>
+        <w:tc>
+          <w:tcPr>
+            <w:tcW w:w="2614" w:type="dxa"/>
+          </w:tcPr>
+          <w:p>
+            <w:pPr>
+              <w:rPr>
+                <w:sz w:val="24"/>
+              </w:rPr>
+            </w:pPr>
+            <w:r>
+              <w:rPr>
+                <w:sz w:val="24"/>
+              </w:rPr>
+              <w:t>First player should win.</w:t>
+            </w:r>
+          </w:p>
+        </w:tc>
+      </w:tr>
+      <w:tr>
+        <w:tc>
+          <w:tcPr>
+            <w:tcW w:w="1413" w:type="dxa"/>
+          </w:tcPr>
+          <w:p>
+            <w:pPr>
+              <w:rPr>
+                <w:sz w:val="24"/>
+              </w:rPr>
+            </w:pPr>
+            <w:r>
+              <w:rPr>
+                <w:sz w:val="24"/>
+              </w:rPr>
+              <w:t>4</w:t>
+            </w:r>
+          </w:p>
+        </w:tc>
+        <w:tc>
+          <w:tcPr>
+            <w:tcW w:w="3371" w:type="dxa"/>
+          </w:tcPr>
+          <w:p>
+            <w:pPr>
+              <w:rPr>
+                <w:sz w:val="24"/>
+              </w:rPr>
+            </w:pPr>
+            <w:r>
+              <w:rPr>
+                <w:sz w:val="24"/>
+              </w:rPr>
+              <w:t>Check whether the game is drawn accurately when no lines of symbols match up.</w:t>
+            </w:r>
+          </w:p>
+        </w:tc>
+        <w:tc>
+          <w:tcPr>
+            <w:tcW w:w="2614" w:type="dxa"/>
+          </w:tcPr>
+          <w:p>
+            <w:pPr>
+              <w:rPr>
+                <w:sz w:val="24"/>
+              </w:rPr>
+            </w:pPr>
+            <w:r>
+              <w:rPr>
+                <w:sz w:val="24"/>
+              </w:rPr>
+              <w:t>1</w:t>
+            </w:r>
+          </w:p>
+          <w:p>
+            <w:pPr>
+              <w:rPr>
+                <w:sz w:val="24"/>
+              </w:rPr>
+            </w:pPr>
+            <w:r>
+              <w:rPr>
+                <w:sz w:val="24"/>
+              </w:rPr>
+              <w:t>2</w:t>
+            </w:r>
+          </w:p>
+          <w:p>
+            <w:pPr>
+              <w:rPr>
+                <w:sz w:val="24"/>
+              </w:rPr>
+            </w:pPr>
+            <w:r>
+              <w:rPr>
+                <w:sz w:val="24"/>
+              </w:rPr>
+              <w:t>3</w:t>
+            </w:r>
+          </w:p>
+          <w:p>
+            <w:pPr>
+              <w:rPr>
+                <w:sz w:val="24"/>
+              </w:rPr>
+            </w:pPr>
+            <w:r>
+              <w:rPr>
+                <w:sz w:val="24"/>
+              </w:rPr>
+              <w:t>4</w:t>
+            </w:r>
+          </w:p>
+          <w:p>
+            <w:pPr>
+              <w:rPr>
+                <w:sz w:val="24"/>
+              </w:rPr>
+            </w:pPr>
+            <w:r>
+              <w:rPr>
+                <w:sz w:val="24"/>
+              </w:rPr>
+              <w:t>5</w:t>
+            </w:r>
+          </w:p>
+          <w:p>
+            <w:pPr>
+              <w:rPr>
+                <w:sz w:val="24"/>
+              </w:rPr>
+            </w:pPr>
+            <w:r>
+              <w:rPr>
+                <w:sz w:val="24"/>
+              </w:rPr>
+              <w:t>6</w:t>
+            </w:r>
+          </w:p>
+          <w:p>
+            <w:pPr>
+              <w:rPr>
+                <w:sz w:val="24"/>
+              </w:rPr>
+            </w:pPr>
+            <w:r>
+              <w:rPr>
+                <w:sz w:val="24"/>
+              </w:rPr>
+              <w:t>8</w:t>
+            </w:r>
+          </w:p>
+          <w:p>
+            <w:pPr>
+              <w:rPr>
+                <w:sz w:val="24"/>
+              </w:rPr>
+            </w:pPr>
+            <w:r>
+              <w:rPr>
+                <w:sz w:val="24"/>
+              </w:rPr>
+              <w:t>7</w:t>
+            </w:r>
+          </w:p>
+          <w:p>
+            <w:pPr>
+              <w:rPr>
+                <w:sz w:val="24"/>
+              </w:rPr>
+            </w:pPr>
+            <w:r>
+              <w:rPr>
+                <w:sz w:val="24"/>
+              </w:rPr>
+              <w:lastRenderedPageBreak/>
+              <w:t>9</w:t>
+            </w:r>
+          </w:p>
+        </w:tc>
+        <w:tc>
+          <w:tcPr>
+            <w:tcW w:w="2614" w:type="dxa"/>
+          </w:tcPr>
+          <w:p>
+            <w:pPr>
+              <w:rPr>
+                <w:sz w:val="24"/>
+              </w:rPr>
+            </w:pPr>
+            <w:r>
+              <w:rPr>
+                <w:sz w:val="24"/>
+              </w:rPr>
+              <w:lastRenderedPageBreak/>
+              <w:t>Game should be drawn.</w:t>
+            </w:r>
+          </w:p>
+        </w:tc>
+      </w:tr>
+      <w:tr>
+        <w:tc>
+          <w:tcPr>
+            <w:tcW w:w="1413" w:type="dxa"/>
+          </w:tcPr>
+          <w:p>
+            <w:pPr>
+              <w:rPr>
+                <w:sz w:val="24"/>
+              </w:rPr>
+            </w:pPr>
+            <w:r>
+              <w:rPr>
+                <w:sz w:val="24"/>
+              </w:rPr>
+              <w:t>5</w:t>
+            </w:r>
+          </w:p>
+        </w:tc>
+        <w:tc>
+          <w:tcPr>
+            <w:tcW w:w="3371" w:type="dxa"/>
+          </w:tcPr>
+          <w:p>
+            <w:pPr>
+              <w:rPr>
+                <w:sz w:val="24"/>
+              </w:rPr>
+            </w:pPr>
+            <w:r>
+              <w:rPr>
+                <w:sz w:val="24"/>
+              </w:rPr>
+              <w:t>Check whether invalid data is discarded.</w:t>
+            </w:r>
+          </w:p>
+        </w:tc>
+        <w:tc>
+          <w:tcPr>
+            <w:tcW w:w="2614" w:type="dxa"/>
+          </w:tcPr>
+          <w:p>
+            <w:pPr>
+              <w:rPr>
+                <w:sz w:val="24"/>
+              </w:rPr>
+            </w:pPr>
+            <w:r>
+              <w:rPr>
+                <w:sz w:val="24"/>
+              </w:rPr>
+              <w:t>Hello</w:t>
+            </w:r>
+          </w:p>
+          <w:p>
+            <w:pPr>
+              <w:rPr>
+                <w:sz w:val="24"/>
+              </w:rPr>
+            </w:pPr>
+            <w:r>
+              <w:rPr>
+                <w:sz w:val="24"/>
+              </w:rPr>
+              <w:t>10</w:t>
+            </w:r>
+          </w:p>
+          <w:p>
+            <w:pPr>
+              <w:rPr>
+                <w:sz w:val="24"/>
+              </w:rPr>
+            </w:pPr>
+            <w:r>
+              <w:rPr>
+                <w:sz w:val="24"/>
+              </w:rPr>
+              <w:t>(1, 20)</w:t>
+            </w:r>
+          </w:p>
+          <w:p>
+            <w:pPr>
+              <w:rPr>
+                <w:sz w:val="24"/>
+              </w:rPr>
+            </w:pPr>
+            <w:r>
+              <w:rPr>
+                <w:sz w:val="24"/>
+              </w:rPr>
+              <w:t>[empty line]</w:t>
+            </w:r>
+          </w:p>
+          <w:p>
+            <w:pPr>
+              <w:rPr>
+                <w:sz w:val="24"/>
+              </w:rPr>
+            </w:pPr>
+          </w:p>
+        </w:tc>
+        <w:tc>
+          <w:tcPr>
+            <w:tcW w:w="2614" w:type="dxa"/>
+          </w:tcPr>
+          <w:p>
+            <w:pPr>
+              <w:rPr>
+                <w:sz w:val="24"/>
+              </w:rPr>
+            </w:pPr>
+            <w:r>
+              <w:rPr>
+                <w:sz w:val="24"/>
+              </w:rPr>
+              <w:t>User should be requested input again, and the current round will be restarted.</w:t>
+            </w:r>
+          </w:p>
+        </w:tc>
+      </w:tr>
+    </w:tbl>
+    <w:p>
+      <w:pPr>
+        <w:spacing w:after="0" w:line="240" w:lineRule="auto"/>
         <w:rPr>
           <w:sz w:val="24"/>
         </w:rPr>

</xml_diff>